<commit_message>
fixes code definition tab and validates xml
</commit_message>
<xml_diff>
--- a/data-raw/metadata/abstract.docx
+++ b/data-raw/metadata/abstract.docx
@@ -5,29 +5,20 @@
     <w:p>
       <w:pPr>
         <w:rPr>
-          <w:b/>
-          <w:bCs/>
+          <w:rFonts w:cstheme="minorHAnsi"/>
         </w:rPr>
       </w:pPr>
       <w:r>
         <w:rPr>
-          <w:b/>
-          <w:bCs/>
-        </w:rPr>
-        <w:t>Abstract</w:t>
-      </w:r>
-    </w:p>
-    <w:p>
-      <w:pPr>
-        <w:rPr>
           <w:rFonts w:cstheme="minorHAnsi"/>
         </w:rPr>
-      </w:pPr>
+        <w:t>C</w:t>
+      </w:r>
       <w:r>
         <w:rPr>
           <w:rFonts w:cstheme="minorHAnsi"/>
         </w:rPr>
-        <w:t xml:space="preserve">California Department of Fish and Wildlife (CDFW) conducts juvenile salmonid emigration monitoring </w:t>
+        <w:t xml:space="preserve">alifornia Department of Fish and Wildlife (CDFW) conducts juvenile salmonid emigration monitoring </w:t>
       </w:r>
       <w:r>
         <w:rPr>

</xml_diff>

<commit_message>
updates methods and abstract according to e-mail from Jessica
</commit_message>
<xml_diff>
--- a/data-raw/metadata/abstract.docx
+++ b/data-raw/metadata/abstract.docx
@@ -5,90 +5,159 @@
     <w:p>
       <w:pPr>
         <w:rPr>
-          <w:rFonts w:cstheme="minorHAnsi"/>
+          <w:rFonts w:eastAsia="Calibri" w:cstheme="minorHAnsi"/>
         </w:rPr>
       </w:pPr>
       <w:r>
         <w:rPr>
           <w:rFonts w:cstheme="minorHAnsi"/>
         </w:rPr>
-        <w:t>C</w:t>
-      </w:r>
-      <w:r>
-        <w:rPr>
-          <w:rFonts w:cstheme="minorHAnsi"/>
-        </w:rPr>
-        <w:t xml:space="preserve">alifornia Department of Fish and Wildlife (CDFW) conducts juvenile salmonid emigration monitoring </w:t>
+        <w:t xml:space="preserve">The California Department of Fish and Wildlife (CDFW) conducts juvenile salmonid emigration monitoring </w:t>
       </w:r>
       <w:r>
         <w:rPr>
           <w:rFonts w:cstheme="minorHAnsi"/>
           <w:color w:val="000000"/>
         </w:rPr>
-        <w:t>on Butte Creek near Chico California at the Parrott-Phelan Diversion Dam. Monitoring is conducted annually from October through June utilizing a</w:t>
+        <w:t>on Butte Creek at the Parrott-Phelan Diversion Dam</w:t>
       </w:r>
       <w:r>
         <w:rPr>
           <w:rFonts w:cstheme="minorHAnsi"/>
           <w:color w:val="000000"/>
         </w:rPr>
-        <w:t>n eight-foot</w:t>
+        <w:t xml:space="preserve"> near Chico, California</w:t>
       </w:r>
       <w:r>
         <w:rPr>
           <w:rFonts w:cstheme="minorHAnsi"/>
           <w:color w:val="000000"/>
         </w:rPr>
-        <w:t xml:space="preserve"> rotary screw trap (RST) and a diversion screen trap (DST).</w:t>
-      </w:r>
-      <w:r>
-        <w:rPr>
-          <w:rFonts w:cstheme="minorHAnsi"/>
-          <w:color w:val="000000"/>
+        <w:t xml:space="preserve">. Monitoring is conducted annually from October through June utilizing an 8-ft diameter rotary screw trap (RST) and a diversion screen trap (DST). </w:t>
+      </w:r>
+      <w:r>
+        <w:rPr>
+          <w:rFonts w:eastAsia="Calibri" w:cstheme="minorHAnsi"/>
+        </w:rPr>
+        <w:t>Data from this monitoring is used to estimate juvenile spring-run Chinook salmon</w:t>
+      </w:r>
+      <w:r>
+        <w:rPr>
+          <w:rFonts w:eastAsia="Calibri" w:cstheme="minorHAnsi"/>
+        </w:rPr>
+        <w:t xml:space="preserve"> (</w:t>
+      </w:r>
+      <w:r>
+        <w:rPr>
+          <w:rStyle w:val="normaltextrun"/>
+          <w:rFonts w:ascii="Calibri" w:hAnsi="Calibri" w:cs="Calibri"/>
+          <w:i/>
+          <w:iCs/>
+        </w:rPr>
+        <w:t>Oncorhynchus tshawytscha</w:t>
+      </w:r>
+      <w:r>
+        <w:rPr>
+          <w:rStyle w:val="normaltextrun"/>
+          <w:rFonts w:ascii="Calibri" w:hAnsi="Calibri" w:cs="Calibri"/>
+        </w:rPr>
+        <w:t>)</w:t>
+      </w:r>
+      <w:r>
+        <w:rPr>
+          <w:rFonts w:eastAsia="Calibri" w:cstheme="minorHAnsi"/>
+        </w:rPr>
+        <w:t xml:space="preserve"> abundance and passage, identify alevin emergence timing, document juvenile size at emigration, and document rearing and emigration patterns. This data will also be used to inform the development of a juvenile production estimate (JPE) for spring-run Chinook salmon in the Sacramento River Watershed as required by Condition of Approval 7.5.2 of Incidental Take Permit No. 2081-2019-006-00 </w:t>
+      </w:r>
+      <w:r>
+        <w:rPr>
+          <w:rFonts w:eastAsia="Calibri" w:cstheme="minorHAnsi"/>
+        </w:rPr>
+        <w:t xml:space="preserve">(ITP) </w:t>
+      </w:r>
+      <w:r>
+        <w:rPr>
+          <w:rFonts w:eastAsia="Calibri" w:cstheme="minorHAnsi"/>
+        </w:rPr>
+        <w:t>issued by CDFW to California Department of Water Resources (DWR) for the long-term operation of the State Water Project.</w:t>
+      </w:r>
+      <w:r>
+        <w:rPr>
+          <w:rFonts w:eastAsia="Calibri" w:cstheme="minorHAnsi"/>
         </w:rPr>
         <w:t xml:space="preserve"> </w:t>
       </w:r>
       <w:r>
         <w:rPr>
-          <w:rFonts w:eastAsia="Calibri" w:cstheme="minorHAnsi"/>
-        </w:rPr>
-        <w:t xml:space="preserve">Data from this monitoring </w:t>
-      </w:r>
-      <w:r>
-        <w:rPr>
-          <w:rFonts w:eastAsia="Calibri" w:cstheme="minorHAnsi"/>
-        </w:rPr>
-        <w:t>is used to estimate juvenile spring-run Chinook salmon abundance and passage, identify alevin emergence timing, document juvenile size at emigration, and document rearing and emigration patterns.</w:t>
-      </w:r>
-      <w:r>
-        <w:rPr>
-          <w:rFonts w:eastAsia="Calibri" w:cstheme="minorHAnsi"/>
-        </w:rPr>
-        <w:t xml:space="preserve"> </w:t>
-      </w:r>
-      <w:r>
-        <w:rPr>
-          <w:rFonts w:eastAsia="Calibri" w:cstheme="minorHAnsi"/>
-        </w:rPr>
-        <w:t xml:space="preserve">This data will </w:t>
-      </w:r>
-      <w:r>
-        <w:rPr>
-          <w:rFonts w:eastAsia="Calibri" w:cstheme="minorHAnsi"/>
-        </w:rPr>
-        <w:t xml:space="preserve">also be used to inform the development of a juvenile production estimate (JPE) for spring-run Chinook salmon in the Sacramento River Watershed as required by Incidental Take Permit No. 2081-2019-006-00 issued by CDFW to </w:t>
-      </w:r>
-      <w:r>
-        <w:rPr>
-          <w:rFonts w:eastAsia="Calibri" w:cstheme="minorHAnsi"/>
-        </w:rPr>
-        <w:t>California Department of Water Resources (DWR)</w:t>
-      </w:r>
-      <w:r>
-        <w:rPr>
-          <w:rFonts w:eastAsia="Calibri" w:cstheme="minorHAnsi"/>
-        </w:rPr>
-        <w:t xml:space="preserve"> for the long-term operation of the State Water Project.</w:t>
+          <w:rFonts w:cstheme="minorHAnsi"/>
+        </w:rPr>
+        <w:t xml:space="preserve">Salmonid data collected from the Butte Creek RST, among other datasets, is also used by the Salmon Monitoring Team (SaMT) to </w:t>
+      </w:r>
+      <w:r>
+        <w:rPr>
+          <w:rFonts w:cstheme="minorHAnsi"/>
+        </w:rPr>
+        <w:t xml:space="preserve">understand the movement of juvenile salmon in the Sacramento River </w:t>
+      </w:r>
+      <w:r>
+        <w:rPr>
+          <w:rFonts w:cstheme="minorHAnsi"/>
+        </w:rPr>
+        <w:t xml:space="preserve">Watershed </w:t>
+      </w:r>
+      <w:r>
+        <w:rPr>
+          <w:rFonts w:cstheme="minorHAnsi"/>
+        </w:rPr>
+        <w:t xml:space="preserve">to estimate the number of winter-run and spring-run Chinook salmon that have entered the </w:t>
+      </w:r>
+      <w:r>
+        <w:rPr>
+          <w:rFonts w:cstheme="minorHAnsi"/>
+        </w:rPr>
+        <w:t>Sacramento-San Joaquin Delta (</w:t>
+      </w:r>
+      <w:r>
+        <w:rPr>
+          <w:rFonts w:cstheme="minorHAnsi"/>
+        </w:rPr>
+        <w:t>Delta</w:t>
+      </w:r>
+      <w:r>
+        <w:rPr>
+          <w:rFonts w:cstheme="minorHAnsi"/>
+        </w:rPr>
+        <w:t>)</w:t>
+      </w:r>
+      <w:r>
+        <w:rPr>
+          <w:rFonts w:cstheme="minorHAnsi"/>
+        </w:rPr>
+        <w:t>.</w:t>
+      </w:r>
+      <w:r>
+        <w:rPr>
+          <w:rFonts w:cstheme="minorHAnsi"/>
+        </w:rPr>
+        <w:t xml:space="preserve"> SaMT is a real-time operations monitoring team required by </w:t>
+      </w:r>
+      <w:r>
+        <w:rPr>
+          <w:rFonts w:cstheme="minorHAnsi"/>
+        </w:rPr>
+        <w:t xml:space="preserve">Condition of Approval 8.1.2 of the ITP </w:t>
+      </w:r>
+      <w:r>
+        <w:rPr>
+          <w:rFonts w:cstheme="minorHAnsi"/>
+        </w:rPr>
+        <w:t>which meets</w:t>
+      </w:r>
+      <w:r>
+        <w:rPr>
+          <w:rFonts w:cstheme="minorHAnsi"/>
+        </w:rPr>
+        <w:t xml:space="preserve"> weekly from October through June, to provide advice for real-time management of SWP operations to DWR, CDFW, and the Water Operation Management Team (WOMT) to minimize take of winter-run and spring-run Chinook salmon in the Delta. </w:t>
       </w:r>
     </w:p>
     <w:p/>
@@ -532,6 +601,11 @@
     <w:semiHidden/>
     <w:unhideWhenUsed/>
   </w:style>
+  <w:style w:type="character" w:customStyle="1" w:styleId="normaltextrun">
+    <w:name w:val="normaltextrun"/>
+    <w:basedOn w:val="DefaultParagraphFont"/>
+    <w:rsid w:val="00873C70"/>
+  </w:style>
 </w:styles>
 </file>
 

</xml_diff>

<commit_message>
removes italics in abstract
</commit_message>
<xml_diff>
--- a/data-raw/metadata/abstract.docx
+++ b/data-raw/metadata/abstract.docx
@@ -45,101 +45,126 @@
         <w:rPr>
           <w:rFonts w:eastAsia="Calibri" w:cstheme="minorHAnsi"/>
         </w:rPr>
-        <w:t xml:space="preserve"> (</w:t>
+        <w:t xml:space="preserve"> </w:t>
+      </w:r>
+      <w:r>
+        <w:rPr>
+          <w:rFonts w:eastAsia="Calibri" w:cstheme="minorHAnsi"/>
+        </w:rPr>
+        <w:t>(</w:t>
       </w:r>
       <w:r>
         <w:rPr>
           <w:rStyle w:val="normaltextrun"/>
           <w:rFonts w:ascii="Calibri" w:hAnsi="Calibri" w:cs="Calibri"/>
-          <w:i/>
-          <w:iCs/>
-        </w:rPr>
-        <w:t>Oncorhynchus tshawytscha</w:t>
-      </w:r>
-      <w:r>
-        <w:rPr>
-          <w:rStyle w:val="normaltextrun"/>
-          <w:rFonts w:ascii="Calibri" w:hAnsi="Calibri" w:cs="Calibri"/>
+        </w:rPr>
+        <w:t>Oncorhynchus tshawytscha)</w:t>
+      </w:r>
+      <w:r>
+        <w:rPr>
+          <w:rFonts w:eastAsia="Calibri" w:cstheme="minorHAnsi"/>
+        </w:rPr>
+        <w:t xml:space="preserve"> abundance and passage, identify alevin emergence timing, document juvenile size at emigration, and document rearing and emigration patterns. This data will also be used to inform the development of a juvenile production estimate (JPE) for spring-run Chinook salmon in the Sacramento River Watershed as required by Condition of Approval 7.5.2 of Incidental Take Permit No. 2081-2019-006-00 </w:t>
+      </w:r>
+      <w:r>
+        <w:rPr>
+          <w:rFonts w:eastAsia="Calibri" w:cstheme="minorHAnsi"/>
+        </w:rPr>
+        <w:t xml:space="preserve">(ITP) </w:t>
+      </w:r>
+      <w:r>
+        <w:rPr>
+          <w:rFonts w:eastAsia="Calibri" w:cstheme="minorHAnsi"/>
+        </w:rPr>
+        <w:t>issued by CDFW to California Department of Water Resources (DWR) for the long-term operation of the State Water Project.</w:t>
+      </w:r>
+      <w:r>
+        <w:rPr>
+          <w:rFonts w:eastAsia="Calibri" w:cstheme="minorHAnsi"/>
+        </w:rPr>
+        <w:t xml:space="preserve"> </w:t>
+      </w:r>
+      <w:r>
+        <w:rPr>
+          <w:rFonts w:cstheme="minorHAnsi"/>
+        </w:rPr>
+        <w:t>Salmonid data collected from the Butte Creek RST, among other datasets, is also used by the Salmon Monitoring Team (</w:t>
+      </w:r>
+      <w:proofErr w:type="spellStart"/>
+      <w:r>
+        <w:rPr>
+          <w:rFonts w:cstheme="minorHAnsi"/>
+        </w:rPr>
+        <w:t>SaMT</w:t>
+      </w:r>
+      <w:proofErr w:type="spellEnd"/>
+      <w:r>
+        <w:rPr>
+          <w:rFonts w:cstheme="minorHAnsi"/>
+        </w:rPr>
+        <w:t xml:space="preserve">) to </w:t>
+      </w:r>
+      <w:r>
+        <w:rPr>
+          <w:rFonts w:cstheme="minorHAnsi"/>
+        </w:rPr>
+        <w:t xml:space="preserve">understand the movement of juvenile salmon in the Sacramento River </w:t>
+      </w:r>
+      <w:r>
+        <w:rPr>
+          <w:rFonts w:cstheme="minorHAnsi"/>
+        </w:rPr>
+        <w:t xml:space="preserve">Watershed </w:t>
+      </w:r>
+      <w:r>
+        <w:rPr>
+          <w:rFonts w:cstheme="minorHAnsi"/>
+        </w:rPr>
+        <w:t xml:space="preserve">to estimate the number of winter-run and spring-run Chinook salmon that have entered the </w:t>
+      </w:r>
+      <w:r>
+        <w:rPr>
+          <w:rFonts w:cstheme="minorHAnsi"/>
+        </w:rPr>
+        <w:t>Sacramento-San Joaquin Delta (</w:t>
+      </w:r>
+      <w:r>
+        <w:rPr>
+          <w:rFonts w:cstheme="minorHAnsi"/>
+        </w:rPr>
+        <w:t>Delta</w:t>
+      </w:r>
+      <w:r>
+        <w:rPr>
+          <w:rFonts w:cstheme="minorHAnsi"/>
         </w:rPr>
         <w:t>)</w:t>
       </w:r>
       <w:r>
         <w:rPr>
-          <w:rFonts w:eastAsia="Calibri" w:cstheme="minorHAnsi"/>
-        </w:rPr>
-        <w:t xml:space="preserve"> abundance and passage, identify alevin emergence timing, document juvenile size at emigration, and document rearing and emigration patterns. This data will also be used to inform the development of a juvenile production estimate (JPE) for spring-run Chinook salmon in the Sacramento River Watershed as required by Condition of Approval 7.5.2 of Incidental Take Permit No. 2081-2019-006-00 </w:t>
-      </w:r>
-      <w:r>
-        <w:rPr>
-          <w:rFonts w:eastAsia="Calibri" w:cstheme="minorHAnsi"/>
-        </w:rPr>
-        <w:t xml:space="preserve">(ITP) </w:t>
-      </w:r>
-      <w:r>
-        <w:rPr>
-          <w:rFonts w:eastAsia="Calibri" w:cstheme="minorHAnsi"/>
-        </w:rPr>
-        <w:t>issued by CDFW to California Department of Water Resources (DWR) for the long-term operation of the State Water Project.</w:t>
-      </w:r>
-      <w:r>
-        <w:rPr>
-          <w:rFonts w:eastAsia="Calibri" w:cstheme="minorHAnsi"/>
+          <w:rFonts w:cstheme="minorHAnsi"/>
+        </w:rPr>
+        <w:t>.</w:t>
+      </w:r>
+      <w:r>
+        <w:rPr>
+          <w:rFonts w:cstheme="minorHAnsi"/>
         </w:rPr>
         <w:t xml:space="preserve"> </w:t>
       </w:r>
-      <w:r>
-        <w:rPr>
-          <w:rFonts w:cstheme="minorHAnsi"/>
-        </w:rPr>
-        <w:t xml:space="preserve">Salmonid data collected from the Butte Creek RST, among other datasets, is also used by the Salmon Monitoring Team (SaMT) to </w:t>
-      </w:r>
-      <w:r>
-        <w:rPr>
-          <w:rFonts w:cstheme="minorHAnsi"/>
-        </w:rPr>
-        <w:t xml:space="preserve">understand the movement of juvenile salmon in the Sacramento River </w:t>
-      </w:r>
-      <w:r>
-        <w:rPr>
-          <w:rFonts w:cstheme="minorHAnsi"/>
-        </w:rPr>
-        <w:t xml:space="preserve">Watershed </w:t>
-      </w:r>
-      <w:r>
-        <w:rPr>
-          <w:rFonts w:cstheme="minorHAnsi"/>
-        </w:rPr>
-        <w:t xml:space="preserve">to estimate the number of winter-run and spring-run Chinook salmon that have entered the </w:t>
-      </w:r>
-      <w:r>
-        <w:rPr>
-          <w:rFonts w:cstheme="minorHAnsi"/>
-        </w:rPr>
-        <w:t>Sacramento-San Joaquin Delta (</w:t>
-      </w:r>
-      <w:r>
-        <w:rPr>
-          <w:rFonts w:cstheme="minorHAnsi"/>
-        </w:rPr>
-        <w:t>Delta</w:t>
-      </w:r>
-      <w:r>
-        <w:rPr>
-          <w:rFonts w:cstheme="minorHAnsi"/>
-        </w:rPr>
-        <w:t>)</w:t>
-      </w:r>
-      <w:r>
-        <w:rPr>
-          <w:rFonts w:cstheme="minorHAnsi"/>
-        </w:rPr>
-        <w:t>.</w:t>
-      </w:r>
-      <w:r>
-        <w:rPr>
-          <w:rFonts w:cstheme="minorHAnsi"/>
-        </w:rPr>
-        <w:t xml:space="preserve"> SaMT is a real-time operations monitoring team required by </w:t>
+      <w:proofErr w:type="spellStart"/>
+      <w:r>
+        <w:rPr>
+          <w:rFonts w:cstheme="minorHAnsi"/>
+        </w:rPr>
+        <w:t>SaMT</w:t>
+      </w:r>
+      <w:proofErr w:type="spellEnd"/>
+      <w:r>
+        <w:rPr>
+          <w:rFonts w:cstheme="minorHAnsi"/>
+        </w:rPr>
+        <w:t xml:space="preserve"> is a real-time operations monitoring team required by </w:t>
       </w:r>
       <w:r>
         <w:rPr>

</xml_diff>

<commit_message>
puts italics back in and formats correctly for abstract
</commit_message>
<xml_diff>
--- a/data-raw/metadata/abstract.docx
+++ b/data-raw/metadata/abstract.docx
@@ -57,8 +57,17 @@
         <w:rPr>
           <w:rStyle w:val="normaltextrun"/>
           <w:rFonts w:ascii="Calibri" w:hAnsi="Calibri" w:cs="Calibri"/>
-        </w:rPr>
-        <w:t>Oncorhynchus tshawytscha)</w:t>
+          <w:i/>
+          <w:iCs/>
+        </w:rPr>
+        <w:t>Oncorhynchus tshawytscha</w:t>
+      </w:r>
+      <w:r>
+        <w:rPr>
+          <w:rStyle w:val="normaltextrun"/>
+          <w:rFonts w:ascii="Calibri" w:hAnsi="Calibri" w:cs="Calibri"/>
+        </w:rPr>
+        <w:t>)</w:t>
       </w:r>
       <w:r>
         <w:rPr>

</xml_diff>

<commit_message>
fixes parrott -> parrot typos
</commit_message>
<xml_diff>
--- a/data-raw/metadata/abstract.docx
+++ b/data-raw/metadata/abstract.docx
@@ -19,7 +19,7 @@
           <w:rFonts w:cstheme="minorHAnsi"/>
           <w:color w:val="000000"/>
         </w:rPr>
-        <w:t>on Butte Creek at the Parrott-Phelan Diversion Dam</w:t>
+        <w:t>on Butte Creek at the Parrot-Phelan Diversion Dam</w:t>
       </w:r>
       <w:r>
         <w:rPr>
@@ -95,21 +95,7 @@
         <w:rPr>
           <w:rFonts w:cstheme="minorHAnsi"/>
         </w:rPr>
-        <w:t>Salmonid data collected from the Butte Creek RST, among other datasets, is also used by the Salmon Monitoring Team (</w:t>
-      </w:r>
-      <w:proofErr w:type="spellStart"/>
-      <w:r>
-        <w:rPr>
-          <w:rFonts w:cstheme="minorHAnsi"/>
-        </w:rPr>
-        <w:t>SaMT</w:t>
-      </w:r>
-      <w:proofErr w:type="spellEnd"/>
-      <w:r>
-        <w:rPr>
-          <w:rFonts w:cstheme="minorHAnsi"/>
-        </w:rPr>
-        <w:t xml:space="preserve">) to </w:t>
+        <w:t xml:space="preserve">Salmonid data collected from the Butte Creek RST, among other datasets, is also used by the Salmon Monitoring Team (SaMT) to </w:t>
       </w:r>
       <w:r>
         <w:rPr>
@@ -157,21 +143,7 @@
         <w:rPr>
           <w:rFonts w:cstheme="minorHAnsi"/>
         </w:rPr>
-        <w:t xml:space="preserve"> </w:t>
-      </w:r>
-      <w:proofErr w:type="spellStart"/>
-      <w:r>
-        <w:rPr>
-          <w:rFonts w:cstheme="minorHAnsi"/>
-        </w:rPr>
-        <w:t>SaMT</w:t>
-      </w:r>
-      <w:proofErr w:type="spellEnd"/>
-      <w:r>
-        <w:rPr>
-          <w:rFonts w:cstheme="minorHAnsi"/>
-        </w:rPr>
-        <w:t xml:space="preserve"> is a real-time operations monitoring team required by </w:t>
+        <w:t xml:space="preserve"> SaMT is a real-time operations monitoring team required by </w:t>
       </w:r>
       <w:r>
         <w:rPr>

</xml_diff>